<commit_message>
Updated Rule Book+media queries
</commit_message>
<xml_diff>
--- a/Resources/data/Rule Book.docx
+++ b/Resources/data/Rule Book.docx
@@ -4,6 +4,7 @@
   <w:body>
     <w:p>
       <w:pPr>
+        <w:ind w:firstLine="360"/>
         <w:jc w:val="center"/>
         <w:rPr>
           <w:rFonts w:ascii="Times New Roman" w:hAnsi="Times New Roman" w:cs="Times New Roman"/>
@@ -639,7 +640,7 @@
           <w:sz w:val="24"/>
           <w:szCs w:val="24"/>
         </w:rPr>
-        <w:t>7</w:t>
+        <w:t>10</w:t>
       </w:r>
       <w:r>
         <w:rPr>
@@ -670,7 +671,7 @@
           <w:sz w:val="24"/>
           <w:szCs w:val="24"/>
         </w:rPr>
-        <w:t>March</w:t>
+        <w:t>April</w:t>
       </w:r>
       <w:r>
         <w:rPr>
@@ -1059,7 +1060,7 @@
           <w:sz w:val="24"/>
           <w:szCs w:val="24"/>
         </w:rPr>
-        <w:t>9</w:t>
+        <w:t>14</w:t>
       </w:r>
       <w:r>
         <w:rPr>
@@ -1080,7 +1081,27 @@
           <w:sz w:val="24"/>
           <w:szCs w:val="24"/>
         </w:rPr>
-        <w:t xml:space="preserve"> March 2021</w:t>
+        <w:t xml:space="preserve"> </w:t>
+      </w:r>
+      <w:r>
+        <w:rPr>
+          <w:rFonts w:ascii="Times New Roman" w:hAnsi="Times New Roman" w:cs="Times New Roman"/>
+          <w:b/>
+          <w:color w:val="24292E"/>
+          <w:sz w:val="24"/>
+          <w:szCs w:val="24"/>
+        </w:rPr>
+        <w:t>April</w:t>
+      </w:r>
+      <w:r>
+        <w:rPr>
+          <w:rFonts w:ascii="Times New Roman" w:hAnsi="Times New Roman" w:cs="Times New Roman"/>
+          <w:b/>
+          <w:color w:val="24292E"/>
+          <w:sz w:val="24"/>
+          <w:szCs w:val="24"/>
+        </w:rPr>
+        <w:t xml:space="preserve"> 2021</w:t>
       </w:r>
       <w:r>
         <w:rPr>
@@ -1172,7 +1193,7 @@
           <w:sz w:val="24"/>
           <w:szCs w:val="24"/>
         </w:rPr>
-        <w:t>11</w:t>
+        <w:t>1</w:t>
       </w:r>
       <w:r>
         <w:rPr>
@@ -1181,6 +1202,16 @@
           <w:color w:val="24292E"/>
           <w:sz w:val="24"/>
           <w:szCs w:val="24"/>
+        </w:rPr>
+        <w:t>5</w:t>
+      </w:r>
+      <w:r>
+        <w:rPr>
+          <w:rFonts w:ascii="Times New Roman" w:hAnsi="Times New Roman" w:cs="Times New Roman"/>
+          <w:b/>
+          <w:color w:val="24292E"/>
+          <w:sz w:val="24"/>
+          <w:szCs w:val="24"/>
           <w:vertAlign w:val="superscript"/>
         </w:rPr>
         <w:t>th</w:t>
@@ -1193,7 +1224,27 @@
           <w:sz w:val="24"/>
           <w:szCs w:val="24"/>
         </w:rPr>
-        <w:t xml:space="preserve"> March 2021.</w:t>
+        <w:t xml:space="preserve"> </w:t>
+      </w:r>
+      <w:r>
+        <w:rPr>
+          <w:rFonts w:ascii="Times New Roman" w:hAnsi="Times New Roman" w:cs="Times New Roman"/>
+          <w:b/>
+          <w:color w:val="24292E"/>
+          <w:sz w:val="24"/>
+          <w:szCs w:val="24"/>
+        </w:rPr>
+        <w:t>April</w:t>
+      </w:r>
+      <w:r>
+        <w:rPr>
+          <w:rFonts w:ascii="Times New Roman" w:hAnsi="Times New Roman" w:cs="Times New Roman"/>
+          <w:b/>
+          <w:color w:val="24292E"/>
+          <w:sz w:val="24"/>
+          <w:szCs w:val="24"/>
+        </w:rPr>
+        <w:t xml:space="preserve"> 2021.</w:t>
       </w:r>
       <w:r>
         <w:rPr>
@@ -1297,7 +1348,7 @@
           <w:sz w:val="24"/>
           <w:szCs w:val="24"/>
         </w:rPr>
-        <w:t>12</w:t>
+        <w:t>1</w:t>
       </w:r>
       <w:r>
         <w:rPr>
@@ -1306,6 +1357,16 @@
           <w:color w:val="24292E"/>
           <w:sz w:val="24"/>
           <w:szCs w:val="24"/>
+        </w:rPr>
+        <w:t>6</w:t>
+      </w:r>
+      <w:r>
+        <w:rPr>
+          <w:rFonts w:ascii="Times New Roman" w:hAnsi="Times New Roman" w:cs="Times New Roman"/>
+          <w:b/>
+          <w:color w:val="24292E"/>
+          <w:sz w:val="24"/>
+          <w:szCs w:val="24"/>
           <w:vertAlign w:val="superscript"/>
         </w:rPr>
         <w:t>th</w:t>
@@ -1318,7 +1379,27 @@
           <w:sz w:val="24"/>
           <w:szCs w:val="24"/>
         </w:rPr>
-        <w:t xml:space="preserve"> March 2021</w:t>
+        <w:t xml:space="preserve"> </w:t>
+      </w:r>
+      <w:r>
+        <w:rPr>
+          <w:rFonts w:ascii="Times New Roman" w:hAnsi="Times New Roman" w:cs="Times New Roman"/>
+          <w:b/>
+          <w:color w:val="24292E"/>
+          <w:sz w:val="24"/>
+          <w:szCs w:val="24"/>
+        </w:rPr>
+        <w:t xml:space="preserve">April </w:t>
+      </w:r>
+      <w:r>
+        <w:rPr>
+          <w:rFonts w:ascii="Times New Roman" w:hAnsi="Times New Roman" w:cs="Times New Roman"/>
+          <w:b/>
+          <w:color w:val="24292E"/>
+          <w:sz w:val="24"/>
+          <w:szCs w:val="24"/>
+        </w:rPr>
+        <w:t>2021</w:t>
       </w:r>
       <w:r>
         <w:rPr>

</xml_diff>